<commit_message>
updated the requirements documents
</commit_message>
<xml_diff>
--- a/Documents/RequirmentsDocument/EECS2311_Group6_TAB2XML_RequirementsDocument.docx
+++ b/Documents/RequirmentsDocument/EECS2311_Group6_TAB2XML_RequirementsDocument.docx
@@ -995,28 +995,22 @@
           <w:rFonts w:asciiTheme="majorBidi" w:eastAsia="Times New Roman" w:hAnsiTheme="majorBidi" w:cstheme="majorBidi"/>
         </w:rPr>
       </w:pPr>
-    </w:p>
-    <w:p>
-      <w:pPr>
-        <w:rPr>
-          <w:rFonts w:asciiTheme="majorBidi" w:eastAsia="Times New Roman" w:hAnsiTheme="majorBidi" w:cstheme="majorBidi"/>
-        </w:rPr>
-      </w:pPr>
       <w:r>
         <w:rPr>
           <w:rFonts w:asciiTheme="majorBidi" w:hAnsiTheme="majorBidi" w:cstheme="majorBidi"/>
           <w:noProof/>
         </w:rPr>
+        <w:lastRenderedPageBreak/>
         <mc:AlternateContent>
           <mc:Choice Requires="wpg">
             <w:drawing>
-              <wp:anchor distT="114300" distB="114300" distL="114300" distR="114300" simplePos="0" relativeHeight="251664384" behindDoc="1" locked="0" layoutInCell="1" hidden="0" allowOverlap="1" wp14:anchorId="6D327F1A" wp14:editId="52E4B7E0">
+              <wp:anchor distT="114300" distB="114300" distL="114300" distR="114300" simplePos="0" relativeHeight="251664384" behindDoc="1" locked="0" layoutInCell="1" hidden="0" allowOverlap="1" wp14:anchorId="6D327F1A" wp14:editId="1A59D4A6">
                 <wp:simplePos x="0" y="0"/>
                 <wp:positionH relativeFrom="column">
-                  <wp:posOffset>-901700</wp:posOffset>
+                  <wp:posOffset>-878840</wp:posOffset>
                 </wp:positionH>
                 <wp:positionV relativeFrom="page">
-                  <wp:posOffset>1308100</wp:posOffset>
+                  <wp:posOffset>919480</wp:posOffset>
                 </wp:positionV>
                 <wp:extent cx="4508500" cy="2667000"/>
                 <wp:effectExtent l="0" t="0" r="25400" b="0"/>
@@ -1125,7 +1119,7 @@
           </mc:Choice>
           <mc:Fallback>
             <w:pict>
-              <v:group w14:anchorId="6D327F1A" id="Group 10" o:spid="_x0000_s1036" style="position:absolute;margin-left:-71pt;margin-top:103pt;width:355pt;height:210pt;z-index:-251652096;mso-wrap-distance-top:9pt;mso-wrap-distance-bottom:9pt;mso-position-vertical-relative:page;mso-width-relative:margin;mso-height-relative:margin" coordorigin="9626,18390" coordsize="46857,26344" o:gfxdata="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">
+              <v:group w14:anchorId="6D327F1A" id="Group 10" o:spid="_x0000_s1036" style="position:absolute;margin-left:-69.2pt;margin-top:72.4pt;width:355pt;height:210pt;z-index:-251652096;mso-wrap-distance-top:9pt;mso-wrap-distance-bottom:9pt;mso-position-vertical-relative:page;mso-width-relative:margin;mso-height-relative:margin" coordorigin="9626,18390" coordsize="46857,26344" o:gfxdata="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">
                 <v:shapetype id="_x0000_t177" coordsize="21600,21600" o:spt="177" path="m,l21600,r,17255l10800,21600,,17255xe">
                   <v:stroke joinstyle="miter"/>
                   <v:path gradientshapeok="t" o:connecttype="rect" textboxrect="0,0,21600,17255"/>
@@ -1143,6 +1137,10 @@
                     </w:txbxContent>
                   </v:textbox>
                 </v:shape>
+                <v:shapetype id="_x0000_t202" coordsize="21600,21600" o:spt="202" path="m,l,21600r21600,l21600,xe">
+                  <v:stroke joinstyle="miter"/>
+                  <v:path gradientshapeok="t" o:connecttype="rect"/>
+                </v:shapetype>
                 <v:shape id="Text Box 14" o:spid="_x0000_s1038" type="#_x0000_t202" style="position:absolute;left:11979;top:21234;width:33524;height:23500;visibility:visible;mso-wrap-style:square;v-text-anchor:top" o:gfxdata="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" filled="f" stroked="f">
                   <v:textbox inset="2.53958mm,2.53958mm,2.53958mm,2.53958mm">
                     <w:txbxContent>
@@ -1169,6 +1167,13 @@
           </mc:Fallback>
         </mc:AlternateContent>
       </w:r>
+    </w:p>
+    <w:p>
+      <w:pPr>
+        <w:rPr>
+          <w:rFonts w:asciiTheme="majorBidi" w:eastAsia="Times New Roman" w:hAnsiTheme="majorBidi" w:cstheme="majorBidi"/>
+        </w:rPr>
+      </w:pPr>
     </w:p>
     <w:p>
       <w:pPr>
@@ -1279,7 +1284,7 @@
             </w:rPr>
             <w:fldChar w:fldCharType="separate"/>
           </w:r>
-          <w:hyperlink w:anchor="_Toc97307451" w:history="1">
+          <w:hyperlink w:anchor="_Toc97308969" w:history="1">
             <w:r>
               <w:rPr>
                 <w:rStyle w:val="Hyperlink"/>
@@ -1324,7 +1329,7 @@
                 <w:noProof/>
                 <w:webHidden/>
               </w:rPr>
-              <w:instrText xml:space="preserve"> PAGEREF _Toc97307451 \h </w:instrText>
+              <w:instrText xml:space="preserve"> PAGEREF _Toc97308969 \h </w:instrText>
             </w:r>
             <w:r>
               <w:rPr>
@@ -1368,7 +1373,7 @@
               <w:lang w:val="en-CA"/>
             </w:rPr>
           </w:pPr>
-          <w:hyperlink w:anchor="_Toc97307452" w:history="1">
+          <w:hyperlink w:anchor="_Toc97308970" w:history="1">
             <w:r>
               <w:rPr>
                 <w:rStyle w:val="Hyperlink"/>
@@ -1413,7 +1418,7 @@
                 <w:noProof/>
                 <w:webHidden/>
               </w:rPr>
-              <w:instrText xml:space="preserve"> PAGEREF _Toc97307452 \h </w:instrText>
+              <w:instrText xml:space="preserve"> PAGEREF _Toc97308970 \h </w:instrText>
             </w:r>
             <w:r>
               <w:rPr>
@@ -1457,7 +1462,7 @@
               <w:lang w:val="en-CA"/>
             </w:rPr>
           </w:pPr>
-          <w:hyperlink w:anchor="_Toc97307453" w:history="1">
+          <w:hyperlink w:anchor="_Toc97308971" w:history="1">
             <w:r>
               <w:rPr>
                 <w:rStyle w:val="Hyperlink"/>
@@ -1502,7 +1507,7 @@
                 <w:noProof/>
                 <w:webHidden/>
               </w:rPr>
-              <w:instrText xml:space="preserve"> PAGEREF _Toc97307453 \h </w:instrText>
+              <w:instrText xml:space="preserve"> PAGEREF _Toc97308971 \h </w:instrText>
             </w:r>
             <w:r>
               <w:rPr>
@@ -1546,7 +1551,7 @@
               <w:lang w:val="en-CA"/>
             </w:rPr>
           </w:pPr>
-          <w:hyperlink w:anchor="_Toc97307454" w:history="1">
+          <w:hyperlink w:anchor="_Toc97308972" w:history="1">
             <w:r>
               <w:rPr>
                 <w:rStyle w:val="Hyperlink"/>
@@ -1591,7 +1596,7 @@
                 <w:noProof/>
                 <w:webHidden/>
               </w:rPr>
-              <w:instrText xml:space="preserve"> PAGEREF _Toc97307454 \h </w:instrText>
+              <w:instrText xml:space="preserve"> PAGEREF _Toc97308972 \h </w:instrText>
             </w:r>
             <w:r>
               <w:rPr>
@@ -1634,7 +1639,7 @@
               <w:lang w:val="en-CA"/>
             </w:rPr>
           </w:pPr>
-          <w:hyperlink w:anchor="_Toc97307455" w:history="1">
+          <w:hyperlink w:anchor="_Toc97308973" w:history="1">
             <w:r>
               <w:rPr>
                 <w:rStyle w:val="Hyperlink"/>
@@ -1663,7 +1668,7 @@
                 <w:noProof/>
                 <w:webHidden/>
               </w:rPr>
-              <w:instrText xml:space="preserve"> PAGEREF _Toc97307455 \h </w:instrText>
+              <w:instrText xml:space="preserve"> PAGEREF _Toc97308973 \h </w:instrText>
             </w:r>
             <w:r>
               <w:rPr>
@@ -1706,7 +1711,7 @@
               <w:lang w:val="en-CA"/>
             </w:rPr>
           </w:pPr>
-          <w:hyperlink w:anchor="_Toc97307456" w:history="1">
+          <w:hyperlink w:anchor="_Toc97308974" w:history="1">
             <w:r>
               <w:rPr>
                 <w:rStyle w:val="Hyperlink"/>
@@ -1735,7 +1740,7 @@
                 <w:noProof/>
                 <w:webHidden/>
               </w:rPr>
-              <w:instrText xml:space="preserve"> PAGEREF _Toc97307456 \h </w:instrText>
+              <w:instrText xml:space="preserve"> PAGEREF _Toc97308974 \h </w:instrText>
             </w:r>
             <w:r>
               <w:rPr>
@@ -1755,7 +1760,7 @@
                 <w:noProof/>
                 <w:webHidden/>
               </w:rPr>
-              <w:t>4</w:t>
+              <w:t>3</w:t>
             </w:r>
             <w:r>
               <w:rPr>
@@ -1778,7 +1783,7 @@
               <w:lang w:val="en-CA"/>
             </w:rPr>
           </w:pPr>
-          <w:hyperlink w:anchor="_Toc97307457" w:history="1">
+          <w:hyperlink w:anchor="_Toc97308975" w:history="1">
             <w:r>
               <w:rPr>
                 <w:rStyle w:val="Hyperlink"/>
@@ -1807,7 +1812,7 @@
                 <w:noProof/>
                 <w:webHidden/>
               </w:rPr>
-              <w:instrText xml:space="preserve"> PAGEREF _Toc97307457 \h </w:instrText>
+              <w:instrText xml:space="preserve"> PAGEREF _Toc97308975 \h </w:instrText>
             </w:r>
             <w:r>
               <w:rPr>
@@ -1850,7 +1855,7 @@
               <w:lang w:val="en-CA"/>
             </w:rPr>
           </w:pPr>
-          <w:hyperlink w:anchor="_Toc97307458" w:history="1">
+          <w:hyperlink w:anchor="_Toc97308976" w:history="1">
             <w:r>
               <w:rPr>
                 <w:rStyle w:val="Hyperlink"/>
@@ -1879,7 +1884,7 @@
                 <w:noProof/>
                 <w:webHidden/>
               </w:rPr>
-              <w:instrText xml:space="preserve"> PAGEREF _Toc97307458 \h </w:instrText>
+              <w:instrText xml:space="preserve"> PAGEREF _Toc97308976 \h </w:instrText>
             </w:r>
             <w:r>
               <w:rPr>
@@ -1922,7 +1927,7 @@
               <w:lang w:val="en-CA"/>
             </w:rPr>
           </w:pPr>
-          <w:hyperlink w:anchor="_Toc97307459" w:history="1">
+          <w:hyperlink w:anchor="_Toc97308977" w:history="1">
             <w:r>
               <w:rPr>
                 <w:rStyle w:val="Hyperlink"/>
@@ -1951,7 +1956,7 @@
                 <w:noProof/>
                 <w:webHidden/>
               </w:rPr>
-              <w:instrText xml:space="preserve"> PAGEREF _Toc97307459 \h </w:instrText>
+              <w:instrText xml:space="preserve"> PAGEREF _Toc97308977 \h </w:instrText>
             </w:r>
             <w:r>
               <w:rPr>
@@ -1995,7 +2000,7 @@
               <w:lang w:val="en-CA"/>
             </w:rPr>
           </w:pPr>
-          <w:hyperlink w:anchor="_Toc97307460" w:history="1">
+          <w:hyperlink w:anchor="_Toc97308978" w:history="1">
             <w:r>
               <w:rPr>
                 <w:rStyle w:val="Hyperlink"/>
@@ -2040,7 +2045,7 @@
                 <w:noProof/>
                 <w:webHidden/>
               </w:rPr>
-              <w:instrText xml:space="preserve"> PAGEREF _Toc97307460 \h </w:instrText>
+              <w:instrText xml:space="preserve"> PAGEREF _Toc97308978 \h </w:instrText>
             </w:r>
             <w:r>
               <w:rPr>
@@ -2258,15 +2263,15 @@
         <mc:AlternateContent>
           <mc:Choice Requires="wps">
             <w:drawing>
-              <wp:anchor distT="114300" distB="114300" distL="114300" distR="114300" simplePos="0" relativeHeight="251665408" behindDoc="1" locked="1" layoutInCell="1" hidden="0" allowOverlap="1" wp14:anchorId="3520378A" wp14:editId="59E5561C">
+              <wp:anchor distT="114300" distB="114300" distL="114300" distR="114300" simplePos="0" relativeHeight="251665408" behindDoc="1" locked="1" layoutInCell="1" hidden="0" allowOverlap="1" wp14:anchorId="3520378A" wp14:editId="39591542">
                 <wp:simplePos x="0" y="0"/>
                 <wp:positionH relativeFrom="page">
                   <wp:align>left</wp:align>
                 </wp:positionH>
                 <wp:positionV relativeFrom="margin">
-                  <wp:posOffset>-1593533</wp:posOffset>
+                  <wp:posOffset>-1631315</wp:posOffset>
                 </wp:positionV>
-                <wp:extent cx="1216800" cy="4510800"/>
+                <wp:extent cx="1216660" cy="4510405"/>
                 <wp:effectExtent l="0" t="8573" r="13018" b="13017"/>
                 <wp:wrapNone/>
                 <wp:docPr id="15" name="Flowchart: Off-page Connector 15"/>
@@ -2278,7 +2283,7 @@
                       <wps:spPr>
                         <a:xfrm rot="16200000">
                           <a:off x="0" y="0"/>
-                          <a:ext cx="1216800" cy="4510800"/>
+                          <a:ext cx="1216660" cy="4510405"/>
                         </a:xfrm>
                         <a:prstGeom prst="flowChartOffpageConnector">
                           <a:avLst/>
@@ -2323,7 +2328,7 @@
           </mc:Choice>
           <mc:Fallback>
             <w:pict>
-              <v:shape w14:anchorId="3520378A" id="Flowchart: Off-page Connector 15" o:spid="_x0000_s1039" type="#_x0000_t177" style="position:absolute;margin-left:0;margin-top:-125.5pt;width:95.8pt;height:355.2pt;rotation:-90;z-index:-251651072;visibility:visible;mso-wrap-style:square;mso-width-percent:0;mso-height-percent:0;mso-wrap-distance-left:9pt;mso-wrap-distance-top:9pt;mso-wrap-distance-right:9pt;mso-wrap-distance-bottom:9pt;mso-position-horizontal:left;mso-position-horizontal-relative:page;mso-position-vertical:absolute;mso-position-vertical-relative:margin;mso-width-percent:0;mso-height-percent:0;mso-width-relative:margin;mso-height-relative:margin;v-text-anchor:middle" o:gfxdata="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" fillcolor="#900">
+              <v:shape w14:anchorId="3520378A" id="Flowchart: Off-page Connector 15" o:spid="_x0000_s1039" type="#_x0000_t177" style="position:absolute;margin-left:0;margin-top:-128.45pt;width:95.8pt;height:355.15pt;rotation:-90;z-index:-251651072;visibility:visible;mso-wrap-style:square;mso-width-percent:0;mso-height-percent:0;mso-wrap-distance-left:9pt;mso-wrap-distance-top:9pt;mso-wrap-distance-right:9pt;mso-wrap-distance-bottom:9pt;mso-position-horizontal:left;mso-position-horizontal-relative:page;mso-position-vertical:absolute;mso-position-vertical-relative:margin;mso-width-percent:0;mso-height-percent:0;mso-width-relative:margin;mso-height-relative:margin;v-text-anchor:middle" o:gfxdata="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" fillcolor="#900">
                 <v:stroke startarrowwidth="narrow" startarrowlength="short" endarrowwidth="narrow" endarrowlength="short" joinstyle="round"/>
                 <v:textbox inset="2.53958mm,2.53958mm,2.53958mm,2.53958mm">
                   <w:txbxContent>
@@ -2354,7 +2359,7 @@
           <w:rFonts w:asciiTheme="majorBidi" w:hAnsiTheme="majorBidi" w:cstheme="majorBidi"/>
         </w:rPr>
       </w:pPr>
-      <w:bookmarkStart w:id="0" w:name="_Toc97307451"/>
+      <w:bookmarkStart w:id="0" w:name="_Toc97308969"/>
       <w:r>
         <w:rPr>
           <w:rFonts w:asciiTheme="majorBidi" w:eastAsia="Times New Roman" w:hAnsiTheme="majorBidi" w:cstheme="majorBidi"/>
@@ -2700,16 +2705,7 @@
           <w:sz w:val="24"/>
           <w:szCs w:val="24"/>
         </w:rPr>
-        <w:t>Navi</w:t>
-      </w:r>
-      <w:r>
-        <w:rPr>
-          <w:rFonts w:asciiTheme="majorBidi" w:eastAsia="Times New Roman" w:hAnsiTheme="majorBidi" w:cstheme="majorBidi"/>
-          <w:color w:val="0E101A"/>
-          <w:sz w:val="24"/>
-          <w:szCs w:val="24"/>
-        </w:rPr>
-        <w:t>gate to a specific Measure in the music sheet.</w:t>
+        <w:t>Navigate to a specific Measure in the music sheet.</w:t>
       </w:r>
     </w:p>
     <w:p>
@@ -2779,7 +2775,7 @@
           <w:color w:val="F3F3F3"/>
         </w:rPr>
       </w:pPr>
-      <w:bookmarkStart w:id="1" w:name="_Toc97307452"/>
+      <w:bookmarkStart w:id="1" w:name="_Toc97308970"/>
       <w:r>
         <w:rPr>
           <w:rFonts w:asciiTheme="majorBidi" w:eastAsia="Times New Roman" w:hAnsiTheme="majorBidi" w:cstheme="majorBidi"/>
@@ -3056,15 +3052,15 @@
         <mc:AlternateContent>
           <mc:Choice Requires="wps">
             <w:drawing>
-              <wp:anchor distT="114300" distB="114300" distL="114300" distR="114300" simplePos="0" relativeHeight="251674624" behindDoc="1" locked="1" layoutInCell="1" hidden="0" allowOverlap="1" wp14:anchorId="2D4C6963" wp14:editId="7653D93C">
+              <wp:anchor distT="114300" distB="114300" distL="114300" distR="114300" simplePos="0" relativeHeight="251674624" behindDoc="1" locked="1" layoutInCell="1" hidden="0" allowOverlap="1" wp14:anchorId="2D4C6963" wp14:editId="09815F9D">
                 <wp:simplePos x="0" y="0"/>
                 <wp:positionH relativeFrom="page">
                   <wp:align>left</wp:align>
                 </wp:positionH>
                 <wp:positionV relativeFrom="margin">
-                  <wp:posOffset>-1216343</wp:posOffset>
+                  <wp:posOffset>-1627505</wp:posOffset>
                 </wp:positionV>
-                <wp:extent cx="1216800" cy="4510800"/>
+                <wp:extent cx="1216660" cy="4510405"/>
                 <wp:effectExtent l="0" t="8573" r="13018" b="13017"/>
                 <wp:wrapNone/>
                 <wp:docPr id="27" name="Flowchart: Off-page Connector 27"/>
@@ -3076,7 +3072,7 @@
                       <wps:spPr>
                         <a:xfrm rot="16200000">
                           <a:off x="0" y="0"/>
-                          <a:ext cx="1216800" cy="4510800"/>
+                          <a:ext cx="1216660" cy="4510405"/>
                         </a:xfrm>
                         <a:prstGeom prst="flowChartOffpageConnector">
                           <a:avLst/>
@@ -3121,7 +3117,7 @@
           </mc:Choice>
           <mc:Fallback>
             <w:pict>
-              <v:shape w14:anchorId="2D4C6963" id="Flowchart: Off-page Connector 27" o:spid="_x0000_s1041" type="#_x0000_t177" style="position:absolute;margin-left:0;margin-top:-95.8pt;width:95.8pt;height:355.2pt;rotation:-90;z-index:-251641856;visibility:visible;mso-wrap-style:square;mso-width-percent:0;mso-height-percent:0;mso-wrap-distance-left:9pt;mso-wrap-distance-top:9pt;mso-wrap-distance-right:9pt;mso-wrap-distance-bottom:9pt;mso-position-horizontal:left;mso-position-horizontal-relative:page;mso-position-vertical:absolute;mso-position-vertical-relative:margin;mso-width-percent:0;mso-height-percent:0;mso-width-relative:margin;mso-height-relative:margin;v-text-anchor:middle" o:gfxdata="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" fillcolor="#900">
+              <v:shape w14:anchorId="2D4C6963" id="Flowchart: Off-page Connector 27" o:spid="_x0000_s1041" type="#_x0000_t177" style="position:absolute;margin-left:0;margin-top:-128.15pt;width:95.8pt;height:355.15pt;rotation:-90;z-index:-251641856;visibility:visible;mso-wrap-style:square;mso-width-percent:0;mso-height-percent:0;mso-wrap-distance-left:9pt;mso-wrap-distance-top:9pt;mso-wrap-distance-right:9pt;mso-wrap-distance-bottom:9pt;mso-position-horizontal:left;mso-position-horizontal-relative:page;mso-position-vertical:absolute;mso-position-vertical-relative:margin;mso-width-percent:0;mso-height-percent:0;mso-width-relative:margin;mso-height-relative:margin;v-text-anchor:middle" o:gfxdata="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" fillcolor="#900">
                 <v:stroke startarrowwidth="narrow" startarrowlength="short" endarrowwidth="narrow" endarrowlength="short" joinstyle="round"/>
                 <v:textbox inset="2.53958mm,2.53958mm,2.53958mm,2.53958mm">
                   <w:txbxContent>
@@ -3143,20 +3139,6 @@
     </w:p>
     <w:p>
       <w:pPr>
-        <w:rPr>
-          <w:rFonts w:asciiTheme="majorBidi" w:eastAsia="Times New Roman" w:hAnsiTheme="majorBidi" w:cstheme="majorBidi"/>
-        </w:rPr>
-      </w:pPr>
-    </w:p>
-    <w:p>
-      <w:pPr>
-        <w:rPr>
-          <w:rFonts w:asciiTheme="majorBidi" w:eastAsia="Times New Roman" w:hAnsiTheme="majorBidi" w:cstheme="majorBidi"/>
-        </w:rPr>
-      </w:pPr>
-    </w:p>
-    <w:p>
-      <w:pPr>
         <w:pStyle w:val="Heading1"/>
         <w:numPr>
           <w:ilvl w:val="0"/>
@@ -3167,7 +3149,7 @@
           <w:rFonts w:asciiTheme="majorBidi" w:eastAsia="Times New Roman" w:hAnsiTheme="majorBidi" w:cstheme="majorBidi"/>
         </w:rPr>
       </w:pPr>
-      <w:bookmarkStart w:id="2" w:name="_Toc97307453"/>
+      <w:bookmarkStart w:id="2" w:name="_Toc97308971"/>
       <w:r>
         <w:rPr>
           <w:rFonts w:asciiTheme="majorBidi" w:eastAsia="Times New Roman" w:hAnsiTheme="majorBidi" w:cstheme="majorBidi"/>
@@ -3233,16 +3215,7 @@
           <w:sz w:val="24"/>
           <w:szCs w:val="24"/>
         </w:rPr>
-        <w:t>As a musician, I want to visualize</w:t>
-      </w:r>
-      <w:r>
-        <w:rPr>
-          <w:rFonts w:asciiTheme="majorBidi" w:eastAsia="Times New Roman" w:hAnsiTheme="majorBidi" w:cstheme="majorBidi"/>
-          <w:color w:val="0E101A"/>
-          <w:sz w:val="24"/>
-          <w:szCs w:val="24"/>
-        </w:rPr>
-        <w:t xml:space="preserve"> a tablature; </w:t>
+        <w:t xml:space="preserve">As a musician, I want to visualize a tablature; </w:t>
       </w:r>
       <w:r>
         <w:rPr>
@@ -3284,15 +3257,15 @@
         <mc:AlternateContent>
           <mc:Choice Requires="wps">
             <w:drawing>
-              <wp:anchor distT="114300" distB="114300" distL="114300" distR="114300" simplePos="0" relativeHeight="251676672" behindDoc="1" locked="1" layoutInCell="1" hidden="0" allowOverlap="1" wp14:anchorId="2100226E" wp14:editId="512604E9">
+              <wp:anchor distT="114300" distB="114300" distL="114300" distR="114300" simplePos="0" relativeHeight="251676672" behindDoc="1" locked="1" layoutInCell="1" hidden="0" allowOverlap="1" wp14:anchorId="2100226E" wp14:editId="32FA8943">
                 <wp:simplePos x="0" y="0"/>
                 <wp:positionH relativeFrom="page">
-                  <wp:align>left</wp:align>
+                  <wp:posOffset>1577975</wp:posOffset>
                 </wp:positionH>
                 <wp:positionV relativeFrom="margin">
-                  <wp:posOffset>2664460</wp:posOffset>
+                  <wp:posOffset>1901190</wp:posOffset>
                 </wp:positionV>
-                <wp:extent cx="1216800" cy="4510800"/>
+                <wp:extent cx="1216660" cy="4510405"/>
                 <wp:effectExtent l="0" t="8573" r="13018" b="13017"/>
                 <wp:wrapNone/>
                 <wp:docPr id="28" name="Flowchart: Off-page Connector 28"/>
@@ -3304,7 +3277,7 @@
                       <wps:spPr>
                         <a:xfrm rot="16200000">
                           <a:off x="0" y="0"/>
-                          <a:ext cx="1216800" cy="4510800"/>
+                          <a:ext cx="1216660" cy="4510405"/>
                         </a:xfrm>
                         <a:prstGeom prst="flowChartOffpageConnector">
                           <a:avLst/>
@@ -3349,7 +3322,7 @@
           </mc:Choice>
           <mc:Fallback>
             <w:pict>
-              <v:shape w14:anchorId="2100226E" id="Flowchart: Off-page Connector 28" o:spid="_x0000_s1042" type="#_x0000_t177" style="position:absolute;left:0;text-align:left;margin-left:0;margin-top:209.8pt;width:95.8pt;height:355.2pt;rotation:-90;z-index:-251639808;visibility:visible;mso-wrap-style:square;mso-width-percent:0;mso-height-percent:0;mso-wrap-distance-left:9pt;mso-wrap-distance-top:9pt;mso-wrap-distance-right:9pt;mso-wrap-distance-bottom:9pt;mso-position-horizontal:left;mso-position-horizontal-relative:page;mso-position-vertical:absolute;mso-position-vertical-relative:margin;mso-width-percent:0;mso-height-percent:0;mso-width-relative:margin;mso-height-relative:margin;v-text-anchor:middle" o:gfxdata="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" fillcolor="#900">
+              <v:shape w14:anchorId="2100226E" id="Flowchart: Off-page Connector 28" o:spid="_x0000_s1042" type="#_x0000_t177" style="position:absolute;left:0;text-align:left;margin-left:124.25pt;margin-top:149.7pt;width:95.8pt;height:355.15pt;rotation:-90;z-index:-251639808;visibility:visible;mso-wrap-style:square;mso-width-percent:0;mso-height-percent:0;mso-wrap-distance-left:9pt;mso-wrap-distance-top:9pt;mso-wrap-distance-right:9pt;mso-wrap-distance-bottom:9pt;mso-position-horizontal:absolute;mso-position-horizontal-relative:page;mso-position-vertical:absolute;mso-position-vertical-relative:margin;mso-width-percent:0;mso-height-percent:0;mso-width-relative:margin;mso-height-relative:margin;v-text-anchor:middle" o:gfxdata="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" fillcolor="#900">
                 <v:stroke startarrowwidth="narrow" startarrowlength="short" endarrowwidth="narrow" endarrowlength="short" joinstyle="round"/>
                 <v:textbox inset="2.53958mm,2.53958mm,2.53958mm,2.53958mm">
                   <w:txbxContent>
@@ -3398,16 +3371,7 @@
           <w:sz w:val="24"/>
           <w:szCs w:val="24"/>
         </w:rPr>
-        <w:t>As a musician, I want to listen to specific Measures in the music sheet; so that I can</w:t>
-      </w:r>
-      <w:r>
-        <w:rPr>
-          <w:rFonts w:asciiTheme="majorBidi" w:eastAsia="Times New Roman" w:hAnsiTheme="majorBidi" w:cstheme="majorBidi"/>
-          <w:color w:val="0E101A"/>
-          <w:sz w:val="24"/>
-          <w:szCs w:val="24"/>
-        </w:rPr>
-        <w:t xml:space="preserve"> hear how they sound.</w:t>
+        <w:t>As a musician, I want to listen to specific Measures in the music sheet; so that I can hear how they sound.</w:t>
       </w:r>
     </w:p>
     <w:p>
@@ -3432,20 +3396,6 @@
         </w:rPr>
         <w:t xml:space="preserve">As a musician, I want to print or save the music sheet; so that I can obtain a copy of it for my collection.  </w:t>
       </w:r>
-    </w:p>
-    <w:p>
-      <w:pPr>
-        <w:rPr>
-          <w:rFonts w:asciiTheme="majorBidi" w:eastAsia="Times New Roman" w:hAnsiTheme="majorBidi" w:cstheme="majorBidi"/>
-        </w:rPr>
-      </w:pPr>
-    </w:p>
-    <w:p>
-      <w:pPr>
-        <w:rPr>
-          <w:rFonts w:asciiTheme="majorBidi" w:eastAsia="Times New Roman" w:hAnsiTheme="majorBidi" w:cstheme="majorBidi"/>
-        </w:rPr>
-      </w:pPr>
     </w:p>
     <w:p>
       <w:pPr>
@@ -3480,7 +3430,7 @@
           <w:rFonts w:asciiTheme="majorBidi" w:eastAsia="Times New Roman" w:hAnsiTheme="majorBidi" w:cstheme="majorBidi"/>
         </w:rPr>
       </w:pPr>
-      <w:bookmarkStart w:id="3" w:name="_Toc97307454"/>
+      <w:bookmarkStart w:id="3" w:name="_Toc97308972"/>
       <w:r>
         <w:rPr>
           <w:rFonts w:asciiTheme="majorBidi" w:eastAsia="Times New Roman" w:hAnsiTheme="majorBidi" w:cstheme="majorBidi"/>
@@ -3517,29 +3467,19 @@
     </w:p>
     <w:p>
       <w:pPr>
-        <w:jc w:val="both"/>
+        <w:pStyle w:val="Heading4"/>
+        <w:jc w:val="both"/>
+        <w:rPr>
+          <w:rFonts w:asciiTheme="majorBidi" w:eastAsia="Times New Roman" w:hAnsiTheme="majorBidi" w:cstheme="majorBidi"/>
+        </w:rPr>
+      </w:pPr>
+      <w:bookmarkStart w:id="4" w:name="_Toc97308973"/>
+      <w:r>
         <w:rPr>
           <w:rFonts w:asciiTheme="majorBidi" w:eastAsia="Times New Roman" w:hAnsiTheme="majorBidi" w:cstheme="majorBidi"/>
           <w:i/>
           <w:color w:val="0E101A"/>
         </w:rPr>
-      </w:pPr>
-    </w:p>
-    <w:p>
-      <w:pPr>
-        <w:pStyle w:val="Heading4"/>
-        <w:jc w:val="both"/>
-        <w:rPr>
-          <w:rFonts w:asciiTheme="majorBidi" w:eastAsia="Times New Roman" w:hAnsiTheme="majorBidi" w:cstheme="majorBidi"/>
-        </w:rPr>
-      </w:pPr>
-      <w:bookmarkStart w:id="4" w:name="_Toc97307455"/>
-      <w:r>
-        <w:rPr>
-          <w:rFonts w:asciiTheme="majorBidi" w:eastAsia="Times New Roman" w:hAnsiTheme="majorBidi" w:cstheme="majorBidi"/>
-          <w:i/>
-          <w:color w:val="0E101A"/>
-        </w:rPr>
         <w:t>Use Case 1</w:t>
       </w:r>
       <w:bookmarkEnd w:id="4"/>
@@ -3604,16 +3544,7 @@
           <w:sz w:val="24"/>
           <w:szCs w:val="24"/>
         </w:rPr>
-        <w:t>Scenari</w:t>
-      </w:r>
-      <w:r>
-        <w:rPr>
-          <w:rFonts w:asciiTheme="majorBidi" w:eastAsia="Times New Roman" w:hAnsiTheme="majorBidi" w:cstheme="majorBidi"/>
-          <w:color w:val="0E101A"/>
-          <w:sz w:val="24"/>
-          <w:szCs w:val="24"/>
-        </w:rPr>
-        <w:t>o:</w:t>
+        <w:t>Scenario:</w:t>
       </w:r>
     </w:p>
     <w:p>
@@ -3756,28 +3687,6 @@
     </w:p>
     <w:p>
       <w:pPr>
-        <w:jc w:val="both"/>
-        <w:rPr>
-          <w:rFonts w:asciiTheme="majorBidi" w:eastAsia="Times New Roman" w:hAnsiTheme="majorBidi" w:cstheme="majorBidi"/>
-          <w:color w:val="0E101A"/>
-          <w:sz w:val="24"/>
-          <w:szCs w:val="24"/>
-        </w:rPr>
-      </w:pPr>
-    </w:p>
-    <w:p>
-      <w:pPr>
-        <w:jc w:val="both"/>
-        <w:rPr>
-          <w:rFonts w:asciiTheme="majorBidi" w:eastAsia="Times New Roman" w:hAnsiTheme="majorBidi" w:cstheme="majorBidi"/>
-          <w:color w:val="0E101A"/>
-          <w:sz w:val="24"/>
-          <w:szCs w:val="24"/>
-        </w:rPr>
-      </w:pPr>
-    </w:p>
-    <w:p>
-      <w:pPr>
         <w:pStyle w:val="Heading4"/>
         <w:jc w:val="both"/>
         <w:rPr>
@@ -3786,14 +3695,13 @@
           <w:color w:val="0E101A"/>
         </w:rPr>
       </w:pPr>
-      <w:bookmarkStart w:id="5" w:name="_Toc97307456"/>
+      <w:bookmarkStart w:id="5" w:name="_Toc97308974"/>
       <w:r>
         <w:rPr>
           <w:rFonts w:asciiTheme="majorBidi" w:eastAsia="Times New Roman" w:hAnsiTheme="majorBidi" w:cstheme="majorBidi"/>
           <w:i/>
           <w:color w:val="0E101A"/>
         </w:rPr>
-        <w:lastRenderedPageBreak/>
         <w:t>Use Case 2</w:t>
       </w:r>
       <w:bookmarkEnd w:id="5"/>
@@ -3948,13 +3856,14 @@
           <w:color w:val="0E101A"/>
         </w:rPr>
       </w:pPr>
-      <w:bookmarkStart w:id="6" w:name="_Toc97307457"/>
+      <w:bookmarkStart w:id="6" w:name="_Toc97308975"/>
       <w:r>
         <w:rPr>
           <w:rFonts w:asciiTheme="majorBidi" w:eastAsia="Times New Roman" w:hAnsiTheme="majorBidi" w:cstheme="majorBidi"/>
           <w:i/>
           <w:color w:val="0E101A"/>
         </w:rPr>
+        <w:lastRenderedPageBreak/>
         <w:t>Use Case 3</w:t>
       </w:r>
       <w:bookmarkEnd w:id="6"/>
@@ -4040,16 +3949,7 @@
           <w:sz w:val="24"/>
           <w:szCs w:val="24"/>
         </w:rPr>
-        <w:t>Sc</w:t>
-      </w:r>
-      <w:r>
-        <w:rPr>
-          <w:rFonts w:asciiTheme="majorBidi" w:eastAsia="Times New Roman" w:hAnsiTheme="majorBidi" w:cstheme="majorBidi"/>
-          <w:color w:val="0E101A"/>
-          <w:sz w:val="24"/>
-          <w:szCs w:val="24"/>
-        </w:rPr>
-        <w:t>enario:</w:t>
+        <w:t>Scenario:</w:t>
       </w:r>
     </w:p>
     <w:p>
@@ -4218,7 +4118,7 @@
           <w:color w:val="0E101A"/>
         </w:rPr>
       </w:pPr>
-      <w:bookmarkStart w:id="7" w:name="_Toc97307458"/>
+      <w:bookmarkStart w:id="7" w:name="_Toc97308976"/>
       <w:r>
         <w:rPr>
           <w:rFonts w:asciiTheme="majorBidi" w:eastAsia="Times New Roman" w:hAnsiTheme="majorBidi" w:cstheme="majorBidi"/>
@@ -4358,16 +4258,7 @@
           <w:sz w:val="24"/>
           <w:szCs w:val="24"/>
         </w:rPr>
-        <w:t>The user can navigate to the previous poin</w:t>
-      </w:r>
-      <w:r>
-        <w:rPr>
-          <w:rFonts w:asciiTheme="majorBidi" w:eastAsia="Times New Roman" w:hAnsiTheme="majorBidi" w:cstheme="majorBidi"/>
-          <w:color w:val="0E101A"/>
-          <w:sz w:val="24"/>
-          <w:szCs w:val="24"/>
-        </w:rPr>
-        <w:t>t</w:t>
+        <w:t>The user can navigate to the previous point</w:t>
       </w:r>
     </w:p>
     <w:p>
@@ -4390,7 +4281,7 @@
           <w:color w:val="0E101A"/>
         </w:rPr>
       </w:pPr>
-      <w:bookmarkStart w:id="8" w:name="_Toc97307459"/>
+      <w:bookmarkStart w:id="8" w:name="_Toc97308977"/>
       <w:r>
         <w:rPr>
           <w:rFonts w:asciiTheme="majorBidi" w:eastAsia="Times New Roman" w:hAnsiTheme="majorBidi" w:cstheme="majorBidi"/>
@@ -4553,7 +4444,52 @@
           <w:sz w:val="24"/>
           <w:szCs w:val="24"/>
         </w:rPr>
-        <w:t xml:space="preserve">User views the update in the music sheet and compares it with the previous ones. </w:t>
+        <w:t>The u</w:t>
+      </w:r>
+      <w:r>
+        <w:rPr>
+          <w:rFonts w:asciiTheme="majorBidi" w:eastAsia="Times New Roman" w:hAnsiTheme="majorBidi" w:cstheme="majorBidi"/>
+          <w:color w:val="0E101A"/>
+          <w:sz w:val="24"/>
+          <w:szCs w:val="24"/>
+        </w:rPr>
+        <w:t>ser views the update</w:t>
+      </w:r>
+      <w:r>
+        <w:rPr>
+          <w:rFonts w:asciiTheme="majorBidi" w:eastAsia="Times New Roman" w:hAnsiTheme="majorBidi" w:cstheme="majorBidi"/>
+          <w:color w:val="0E101A"/>
+          <w:sz w:val="24"/>
+          <w:szCs w:val="24"/>
+        </w:rPr>
+        <w:t>s</w:t>
+      </w:r>
+      <w:r>
+        <w:rPr>
+          <w:rFonts w:asciiTheme="majorBidi" w:eastAsia="Times New Roman" w:hAnsiTheme="majorBidi" w:cstheme="majorBidi"/>
+          <w:color w:val="0E101A"/>
+          <w:sz w:val="24"/>
+          <w:szCs w:val="24"/>
+        </w:rPr>
+        <w:t xml:space="preserve"> in the music sheet and compares </w:t>
+      </w:r>
+      <w:r>
+        <w:rPr>
+          <w:rFonts w:asciiTheme="majorBidi" w:eastAsia="Times New Roman" w:hAnsiTheme="majorBidi" w:cstheme="majorBidi"/>
+          <w:color w:val="0E101A"/>
+          <w:sz w:val="24"/>
+          <w:szCs w:val="24"/>
+        </w:rPr>
+        <w:t>them</w:t>
+      </w:r>
+      <w:r>
+        <w:rPr>
+          <w:rFonts w:asciiTheme="majorBidi" w:eastAsia="Times New Roman" w:hAnsiTheme="majorBidi" w:cstheme="majorBidi"/>
+          <w:color w:val="0E101A"/>
+          <w:sz w:val="24"/>
+          <w:szCs w:val="24"/>
+        </w:rPr>
+        <w:t xml:space="preserve"> with the previous ones. </w:t>
       </w:r>
     </w:p>
     <w:p>
@@ -4585,15 +4521,15 @@
         <mc:AlternateContent>
           <mc:Choice Requires="wps">
             <w:drawing>
-              <wp:anchor distT="114300" distB="114300" distL="114300" distR="114300" simplePos="0" relativeHeight="251678720" behindDoc="1" locked="1" layoutInCell="1" hidden="0" allowOverlap="1" wp14:anchorId="568C606C" wp14:editId="6A778BAB">
+              <wp:anchor distT="114300" distB="114300" distL="114300" distR="114300" simplePos="0" relativeHeight="251678720" behindDoc="1" locked="1" layoutInCell="1" hidden="0" allowOverlap="1" wp14:anchorId="568C606C" wp14:editId="16D53E81">
                 <wp:simplePos x="0" y="0"/>
                 <wp:positionH relativeFrom="page">
                   <wp:align>left</wp:align>
                 </wp:positionH>
                 <wp:positionV relativeFrom="margin">
-                  <wp:posOffset>-1263650</wp:posOffset>
+                  <wp:posOffset>-1629410</wp:posOffset>
                 </wp:positionV>
-                <wp:extent cx="1216800" cy="4510800"/>
+                <wp:extent cx="1216660" cy="4510405"/>
                 <wp:effectExtent l="0" t="8573" r="13018" b="13017"/>
                 <wp:wrapNone/>
                 <wp:docPr id="29" name="Flowchart: Off-page Connector 29"/>
@@ -4605,7 +4541,7 @@
                       <wps:spPr>
                         <a:xfrm rot="16200000">
                           <a:off x="0" y="0"/>
-                          <a:ext cx="1216800" cy="4510800"/>
+                          <a:ext cx="1216660" cy="4510405"/>
                         </a:xfrm>
                         <a:prstGeom prst="flowChartOffpageConnector">
                           <a:avLst/>
@@ -4650,7 +4586,7 @@
           </mc:Choice>
           <mc:Fallback>
             <w:pict>
-              <v:shape w14:anchorId="568C606C" id="Flowchart: Off-page Connector 29" o:spid="_x0000_s1043" type="#_x0000_t177" style="position:absolute;margin-left:0;margin-top:-99.5pt;width:95.8pt;height:355.2pt;rotation:-90;z-index:-251637760;visibility:visible;mso-wrap-style:square;mso-width-percent:0;mso-height-percent:0;mso-wrap-distance-left:9pt;mso-wrap-distance-top:9pt;mso-wrap-distance-right:9pt;mso-wrap-distance-bottom:9pt;mso-position-horizontal:left;mso-position-horizontal-relative:page;mso-position-vertical:absolute;mso-position-vertical-relative:margin;mso-width-percent:0;mso-height-percent:0;mso-width-relative:margin;mso-height-relative:margin;v-text-anchor:middle" o:gfxdata="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" fillcolor="#900">
+              <v:shape w14:anchorId="568C606C" id="Flowchart: Off-page Connector 29" o:spid="_x0000_s1043" type="#_x0000_t177" style="position:absolute;margin-left:0;margin-top:-128.3pt;width:95.8pt;height:355.15pt;rotation:-90;z-index:-251637760;visibility:visible;mso-wrap-style:square;mso-width-percent:0;mso-height-percent:0;mso-wrap-distance-left:9pt;mso-wrap-distance-top:9pt;mso-wrap-distance-right:9pt;mso-wrap-distance-bottom:9pt;mso-position-horizontal:left;mso-position-horizontal-relative:page;mso-position-vertical:absolute;mso-position-vertical-relative:margin;mso-width-percent:0;mso-height-percent:0;mso-width-relative:margin;mso-height-relative:margin;v-text-anchor:middle" o:gfxdata="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" fillcolor="#900">
                 <v:stroke startarrowwidth="narrow" startarrowlength="short" endarrowwidth="narrow" endarrowlength="short" joinstyle="round"/>
                 <v:textbox inset="2.53958mm,2.53958mm,2.53958mm,2.53958mm">
                   <w:txbxContent>
@@ -4672,20 +4608,6 @@
     </w:p>
     <w:p>
       <w:pPr>
-        <w:rPr>
-          <w:rFonts w:asciiTheme="majorBidi" w:eastAsia="Times New Roman" w:hAnsiTheme="majorBidi" w:cstheme="majorBidi"/>
-        </w:rPr>
-      </w:pPr>
-    </w:p>
-    <w:p>
-      <w:pPr>
-        <w:rPr>
-          <w:rFonts w:asciiTheme="majorBidi" w:eastAsia="Times New Roman" w:hAnsiTheme="majorBidi" w:cstheme="majorBidi"/>
-        </w:rPr>
-      </w:pPr>
-    </w:p>
-    <w:p>
-      <w:pPr>
         <w:pStyle w:val="Heading1"/>
         <w:numPr>
           <w:ilvl w:val="0"/>
@@ -4696,7 +4618,7 @@
           <w:rFonts w:asciiTheme="majorBidi" w:eastAsia="Times New Roman" w:hAnsiTheme="majorBidi" w:cstheme="majorBidi"/>
         </w:rPr>
       </w:pPr>
-      <w:bookmarkStart w:id="9" w:name="_Toc97307460"/>
+      <w:bookmarkStart w:id="9" w:name="_Toc97308978"/>
       <w:r>
         <w:rPr>
           <w:rFonts w:asciiTheme="majorBidi" w:eastAsia="Times New Roman" w:hAnsiTheme="majorBidi" w:cstheme="majorBidi"/>

</xml_diff>

<commit_message>
Doc test v2 remove change
</commit_message>
<xml_diff>
--- a/Documents/RequirmentsDocument/EECS2311_Group6_TAB2XML_RequirementsDocument.docx
+++ b/Documents/RequirmentsDocument/EECS2311_Group6_TAB2XML_RequirementsDocument.docx
@@ -671,15 +671,6 @@
                               </w:rPr>
                               <w:t>Lin</w:t>
                             </w:r>
-                            <w:r>
-                              <w:rPr>
-                                <w:rFonts w:ascii="Times New Roman" w:eastAsia="Times New Roman" w:hAnsi="Times New Roman" w:cs="Times New Roman"/>
-                                <w:b/>
-                                <w:color w:val="000000"/>
-                                <w:sz w:val="28"/>
-                              </w:rPr>
-                              <w:t>(test)</w:t>
-                            </w:r>
                           </w:p>
                           <w:p>
                             <w:pPr>
@@ -809,15 +800,6 @@
                           <w:sz w:val="28"/>
                         </w:rPr>
                         <w:t>Lin</w:t>
-                      </w:r>
-                      <w:r>
-                        <w:rPr>
-                          <w:rFonts w:ascii="Times New Roman" w:eastAsia="Times New Roman" w:hAnsi="Times New Roman" w:cs="Times New Roman"/>
-                          <w:b/>
-                          <w:color w:val="000000"/>
-                          <w:sz w:val="28"/>
-                        </w:rPr>
-                        <w:t>(test)</w:t>
                       </w:r>
                     </w:p>
                     <w:p>

</xml_diff>

<commit_message>
Updated Non-functional requirements - Doc
</commit_message>
<xml_diff>
--- a/Documents/RequirmentsDocument/EECS2311_Group6_TAB2XML_RequirementsDocument.docx
+++ b/Documents/RequirmentsDocument/EECS2311_Group6_TAB2XML_RequirementsDocument.docx
@@ -125,8 +125,8 @@
           </mc:Choice>
           <mc:Fallback>
             <w:pict>
-              <v:group w14:anchorId="56805364" id="Group 1" o:spid="_x0000_s1026" style="position:absolute;margin-left:-1in;margin-top:-1in;width:597pt;height:843pt;z-index:-251658240;mso-wrap-distance-top:9pt;mso-wrap-distance-bottom:9pt;mso-position-horizontal-relative:margin;mso-position-vertical-relative:margin" coordorigin="" coordsize="38100,53188" o:gfxdata="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">
-                <v:group id="Group 2" o:spid="_x0000_s1027" style="position:absolute;width:38099;height:53188" coordorigin="6293,2333" coordsize="37152,54180" o:gfxdata="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">
+              <v:group w14:anchorId="56805364" id="Group 1" o:spid="_x0000_s1026" style="position:absolute;margin-left:-1in;margin-top:-1in;width:597pt;height:843pt;z-index:-251658240;mso-wrap-distance-top:9pt;mso-wrap-distance-bottom:9pt;mso-position-horizontal-relative:margin;mso-position-vertical-relative:margin" coordorigin="" coordsize="38100,53188" o:gfxdata="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">
+                <v:group id="Group 2" o:spid="_x0000_s1027" style="position:absolute;width:38099;height:53188" coordorigin="6293,2333" coordsize="37152,54180" o:gfxdata="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">
                   <v:shapetype id="_x0000_t75" coordsize="21600,21600" o:spt="75" o:preferrelative="t" path="m@4@5l@4@11@9@11@9@5xe" filled="f" stroked="f">
                     <v:stroke joinstyle="miter"/>
                     <v:formulas>
@@ -146,10 +146,10 @@
                     <v:path o:extrusionok="f" gradientshapeok="t" o:connecttype="rect"/>
                     <o:lock v:ext="edit" aspectratio="t"/>
                   </v:shapetype>
-                  <v:shape id="Shape 3" o:spid="_x0000_s1028" type="#_x0000_t75" alt="18240-61143.jpg" style="position:absolute;left:6293;top:2333;width:37152;height:36876;visibility:visible;mso-wrap-style:square" o:preferrelative="f" o:gfxdata="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">
+                  <v:shape id="Shape 3" o:spid="_x0000_s1028" type="#_x0000_t75" alt="18240-61143.jpg" style="position:absolute;left:6293;top:2333;width:37152;height:36876;visibility:visible;mso-wrap-style:square" o:preferrelative="f" o:gfxdata="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">
                     <v:imagedata r:id="rId8" o:title="18240-61143" cropbottom="15959f" cropleft="12702f" cropright="19546f"/>
                   </v:shape>
-                  <v:rect id="Rectangle 4" o:spid="_x0000_s1029" style="position:absolute;left:6293;top:39209;width:37152;height:17304;visibility:visible;mso-wrap-style:square;v-text-anchor:middle" o:gfxdata="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" fillcolor="#900">
+                  <v:rect id="Rectangle 4" o:spid="_x0000_s1029" style="position:absolute;left:6293;top:39209;width:37152;height:17304;visibility:visible;mso-wrap-style:square;v-text-anchor:middle" o:gfxdata="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" fillcolor="#900">
                     <v:stroke startarrowwidth="narrow" startarrowlength="short" endarrowwidth="narrow" endarrowlength="short" joinstyle="round"/>
                     <v:textbox inset="2.53958mm,2.53958mm,2.53958mm,2.53958mm">
                       <w:txbxContent>
@@ -243,7 +243,7 @@
           </mc:Choice>
           <mc:Fallback>
             <w:pict>
-              <v:rect w14:anchorId="2D5D90E1" id="Rectangle 5" o:spid="_x0000_s1030" style="position:absolute;margin-left:46.5pt;margin-top:89.25pt;width:298.5pt;height:655.5pt;z-index:-251657216;visibility:visible;mso-wrap-style:square;mso-wrap-distance-left:9pt;mso-wrap-distance-top:9pt;mso-wrap-distance-right:9pt;mso-wrap-distance-bottom:9pt;mso-position-horizontal:absolute;mso-position-horizontal-relative:page;mso-position-vertical:absolute;mso-position-vertical-relative:page;v-text-anchor:middle" o:gfxdata="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">
+              <v:rect w14:anchorId="2D5D90E1" id="Rectangle 5" o:spid="_x0000_s1030" style="position:absolute;margin-left:46.5pt;margin-top:89.25pt;width:298.5pt;height:655.5pt;z-index:-251657216;visibility:visible;mso-wrap-style:square;mso-wrap-distance-left:9pt;mso-wrap-distance-top:9pt;mso-wrap-distance-right:9pt;mso-wrap-distance-bottom:9pt;mso-position-horizontal:absolute;mso-position-horizontal-relative:page;mso-position-vertical:absolute;mso-position-vertical-relative:page;v-text-anchor:middle" o:gfxdata="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">
                 <v:stroke startarrowwidth="narrow" startarrowlength="short" endarrowwidth="narrow" endarrowlength="short" joinstyle="round"/>
                 <v:textbox inset="2.53958mm,2.53958mm,2.53958mm,2.53958mm">
                   <w:txbxContent>
@@ -409,12 +409,12 @@
           </mc:Choice>
           <mc:Fallback>
             <w:pict>
-              <v:group w14:anchorId="01D6306E" id="Group 12" o:spid="_x0000_s1031" style="position:absolute;margin-left:48pt;margin-top:123.7pt;width:295.3pt;height:118.15pt;z-index:251660288;mso-wrap-distance-top:9pt;mso-wrap-distance-bottom:9pt;mso-position-horizontal-relative:page;mso-position-vertical-relative:page" coordorigin="9920,7607" coordsize="34600,13723" o:gfxdata="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">
+              <v:group w14:anchorId="01D6306E" id="Group 12" o:spid="_x0000_s1031" style="position:absolute;margin-left:48pt;margin-top:123.7pt;width:295.3pt;height:118.15pt;z-index:251660288;mso-wrap-distance-top:9pt;mso-wrap-distance-bottom:9pt;mso-position-horizontal-relative:page;mso-position-vertical-relative:page" coordorigin="9920,7607" coordsize="34600,13723" o:gfxdata="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">
                 <v:shapetype id="_x0000_t202" coordsize="21600,21600" o:spt="202" path="m,l,21600r21600,l21600,xe">
                   <v:stroke joinstyle="miter"/>
                   <v:path gradientshapeok="t" o:connecttype="rect"/>
                 </v:shapetype>
-                <v:shape id="Text Box 6" o:spid="_x0000_s1032" type="#_x0000_t202" style="position:absolute;left:10018;top:7607;width:34503;height:10223;visibility:visible;mso-wrap-style:square;v-text-anchor:top" o:gfxdata="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" filled="f" stroked="f">
+                <v:shape id="Text Box 6" o:spid="_x0000_s1032" type="#_x0000_t202" style="position:absolute;left:10018;top:7607;width:34503;height:10223;visibility:visible;mso-wrap-style:square;v-text-anchor:top" o:gfxdata="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" filled="f" stroked="f">
                   <v:textbox style="mso-fit-shape-to-text:t" inset="2.53958mm,2.53958mm,2.53958mm,2.53958mm">
                     <w:txbxContent>
                       <w:p>
@@ -451,7 +451,7 @@
                     </w:txbxContent>
                   </v:textbox>
                 </v:shape>
-                <v:rect id="Rectangle 7" o:spid="_x0000_s1033" style="position:absolute;left:9920;top:20154;width:34506;height:1176;visibility:visible;mso-wrap-style:square;v-text-anchor:middle" o:gfxdata="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" fillcolor="#900">
+                <v:rect id="Rectangle 7" o:spid="_x0000_s1033" style="position:absolute;left:9920;top:20154;width:34506;height:1176;visibility:visible;mso-wrap-style:square;v-text-anchor:middle" o:gfxdata="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" fillcolor="#900">
                   <v:stroke startarrowwidth="narrow" startarrowlength="short" endarrowwidth="narrow" endarrowlength="short" joinstyle="round"/>
                   <v:textbox inset="2.53958mm,2.53958mm,2.53958mm,2.53958mm">
                     <w:txbxContent>
@@ -660,16 +660,7 @@
                                 <w:color w:val="000000"/>
                                 <w:sz w:val="28"/>
                               </w:rPr>
-                              <w:t xml:space="preserve">Long </w:t>
-                            </w:r>
-                            <w:r>
-                              <w:rPr>
-                                <w:rFonts w:ascii="Times New Roman" w:eastAsia="Times New Roman" w:hAnsi="Times New Roman" w:cs="Times New Roman"/>
-                                <w:b/>
-                                <w:color w:val="000000"/>
-                                <w:sz w:val="28"/>
-                              </w:rPr>
-                              <w:t>Lin</w:t>
+                              <w:t>Long Lin</w:t>
                             </w:r>
                           </w:p>
                           <w:p>
@@ -717,11 +708,7 @@
           </mc:Choice>
           <mc:Fallback>
             <w:pict>
-              <v:shapetype w14:anchorId="2D4A51FC" id="_x0000_t202" coordsize="21600,21600" o:spt="202" path="m,l,21600r21600,l21600,xe">
-                <v:stroke joinstyle="miter"/>
-                <v:path gradientshapeok="t" o:connecttype="rect"/>
-              </v:shapetype>
-              <v:shape id="Text Box 9" o:spid="_x0000_s1034" type="#_x0000_t202" style="position:absolute;margin-left:1in;margin-top:301.9pt;width:208.25pt;height:175.95pt;z-index:251661312;visibility:visible;mso-wrap-style:square;mso-wrap-distance-left:9pt;mso-wrap-distance-top:9pt;mso-wrap-distance-right:9pt;mso-wrap-distance-bottom:9pt;mso-position-horizontal:absolute;mso-position-horizontal-relative:page;mso-position-vertical:absolute;mso-position-vertical-relative:page;v-text-anchor:top" o:gfxdata="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" filled="f" stroked="f">
+              <v:shape w14:anchorId="2D4A51FC" id="Text Box 9" o:spid="_x0000_s1034" type="#_x0000_t202" style="position:absolute;margin-left:1in;margin-top:301.9pt;width:208.25pt;height:175.95pt;z-index:251661312;visibility:visible;mso-wrap-style:square;mso-wrap-distance-left:9pt;mso-wrap-distance-top:9pt;mso-wrap-distance-right:9pt;mso-wrap-distance-bottom:9pt;mso-position-horizontal:absolute;mso-position-horizontal-relative:page;mso-position-vertical:absolute;mso-position-vertical-relative:page;v-text-anchor:top" o:gfxdata="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" filled="f" stroked="f">
                 <v:textbox style="mso-fit-shape-to-text:t" inset="2.53958mm,2.53958mm,2.53958mm,2.53958mm">
                   <w:txbxContent>
                     <w:p>
@@ -790,16 +777,7 @@
                           <w:color w:val="000000"/>
                           <w:sz w:val="28"/>
                         </w:rPr>
-                        <w:t xml:space="preserve">Long </w:t>
-                      </w:r>
-                      <w:r>
-                        <w:rPr>
-                          <w:rFonts w:ascii="Times New Roman" w:eastAsia="Times New Roman" w:hAnsi="Times New Roman" w:cs="Times New Roman"/>
-                          <w:b/>
-                          <w:color w:val="000000"/>
-                          <w:sz w:val="28"/>
-                        </w:rPr>
-                        <w:t>Lin</w:t>
+                        <w:t>Long Lin</w:t>
                       </w:r>
                     </w:p>
                     <w:p>
@@ -930,7 +908,7 @@
           </mc:Choice>
           <mc:Fallback>
             <w:pict>
-              <v:shape w14:anchorId="56F9E2ED" id="Text Box 8" o:spid="_x0000_s1035" type="#_x0000_t202" style="position:absolute;margin-left:121.5pt;margin-top:679.6pt;width:150pt;height:40.5pt;z-index:251662336;visibility:visible;mso-wrap-style:square;mso-wrap-distance-left:9pt;mso-wrap-distance-top:9pt;mso-wrap-distance-right:9pt;mso-wrap-distance-bottom:9pt;mso-position-horizontal:absolute;mso-position-horizontal-relative:page;mso-position-vertical:absolute;mso-position-vertical-relative:page;v-text-anchor:top" o:gfxdata="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" filled="f" stroked="f">
+              <v:shape w14:anchorId="56F9E2ED" id="Text Box 8" o:spid="_x0000_s1035" type="#_x0000_t202" style="position:absolute;margin-left:121.5pt;margin-top:679.6pt;width:150pt;height:40.5pt;z-index:251662336;visibility:visible;mso-wrap-style:square;mso-wrap-distance-left:9pt;mso-wrap-distance-top:9pt;mso-wrap-distance-right:9pt;mso-wrap-distance-bottom:9pt;mso-position-horizontal:absolute;mso-position-horizontal-relative:page;mso-position-vertical:absolute;mso-position-vertical-relative:page;v-text-anchor:top" o:gfxdata="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" filled="f" stroked="f">
                 <v:textbox style="mso-fit-shape-to-text:t" inset="2.53958mm,2.53958mm,2.53958mm,2.53958mm">
                   <w:txbxContent>
                     <w:p>
@@ -1141,12 +1119,12 @@
           </mc:Choice>
           <mc:Fallback>
             <w:pict>
-              <v:group w14:anchorId="6D327F1A" id="Group 10" o:spid="_x0000_s1036" style="position:absolute;margin-left:-69.2pt;margin-top:72.4pt;width:355pt;height:210pt;z-index:-251652096;mso-wrap-distance-top:9pt;mso-wrap-distance-bottom:9pt;mso-position-vertical-relative:page;mso-width-relative:margin;mso-height-relative:margin" coordorigin="9626,18390" coordsize="46857,26344" o:gfxdata="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">
+              <v:group w14:anchorId="6D327F1A" id="Group 10" o:spid="_x0000_s1036" style="position:absolute;margin-left:-69.2pt;margin-top:72.4pt;width:355pt;height:210pt;z-index:-251652096;mso-wrap-distance-top:9pt;mso-wrap-distance-bottom:9pt;mso-position-vertical-relative:page;mso-width-relative:margin;mso-height-relative:margin" coordorigin="9626,18390" coordsize="46857,26344" o:gfxdata="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">
                 <v:shapetype id="_x0000_t177" coordsize="21600,21600" o:spt="177" path="m,l21600,r,17255l10800,21600,,17255xe">
                   <v:stroke joinstyle="miter"/>
                   <v:path gradientshapeok="t" o:connecttype="rect" textboxrect="0,0,21600,17255"/>
                 </v:shapetype>
-                <v:shape id="Flowchart: Off-page Connector 11" o:spid="_x0000_s1037" type="#_x0000_t177" style="position:absolute;left:26977;top:1039;width:12155;height:46857;rotation:-90;visibility:visible;mso-wrap-style:square;v-text-anchor:middle" o:gfxdata="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" fillcolor="#900">
+                <v:shape id="Flowchart: Off-page Connector 11" o:spid="_x0000_s1037" type="#_x0000_t177" style="position:absolute;left:26977;top:1039;width:12155;height:46857;rotation:-90;visibility:visible;mso-wrap-style:square;v-text-anchor:middle" o:gfxdata="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" fillcolor="#900">
                   <v:stroke startarrowwidth="narrow" startarrowlength="short" endarrowwidth="narrow" endarrowlength="short" joinstyle="round"/>
                   <v:textbox inset="2.53958mm,2.53958mm,2.53958mm,2.53958mm">
                     <w:txbxContent>
@@ -1159,11 +1137,7 @@
                     </w:txbxContent>
                   </v:textbox>
                 </v:shape>
-                <v:shapetype id="_x0000_t202" coordsize="21600,21600" o:spt="202" path="m,l,21600r21600,l21600,xe">
-                  <v:stroke joinstyle="miter"/>
-                  <v:path gradientshapeok="t" o:connecttype="rect"/>
-                </v:shapetype>
-                <v:shape id="Text Box 14" o:spid="_x0000_s1038" type="#_x0000_t202" style="position:absolute;left:11979;top:21234;width:33524;height:23500;visibility:visible;mso-wrap-style:square;v-text-anchor:top" o:gfxdata="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" filled="f" stroked="f">
+                <v:shape id="Text Box 14" o:spid="_x0000_s1038" type="#_x0000_t202" style="position:absolute;left:11979;top:21234;width:33524;height:23500;visibility:visible;mso-wrap-style:square;v-text-anchor:top" o:gfxdata="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" filled="f" stroked="f">
                   <v:textbox inset="2.53958mm,2.53958mm,2.53958mm,2.53958mm">
                     <w:txbxContent>
                       <w:p>
@@ -2350,7 +2324,7 @@
           </mc:Choice>
           <mc:Fallback>
             <w:pict>
-              <v:shape w14:anchorId="3520378A" id="Flowchart: Off-page Connector 15" o:spid="_x0000_s1039" type="#_x0000_t177" style="position:absolute;margin-left:0;margin-top:-128.45pt;width:95.8pt;height:355.15pt;rotation:-90;z-index:-251651072;visibility:visible;mso-wrap-style:square;mso-width-percent:0;mso-height-percent:0;mso-wrap-distance-left:9pt;mso-wrap-distance-top:9pt;mso-wrap-distance-right:9pt;mso-wrap-distance-bottom:9pt;mso-position-horizontal:left;mso-position-horizontal-relative:page;mso-position-vertical:absolute;mso-position-vertical-relative:margin;mso-width-percent:0;mso-height-percent:0;mso-width-relative:margin;mso-height-relative:margin;v-text-anchor:middle" o:gfxdata="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" fillcolor="#900">
+              <v:shape w14:anchorId="3520378A" id="Flowchart: Off-page Connector 15" o:spid="_x0000_s1039" type="#_x0000_t177" style="position:absolute;margin-left:0;margin-top:-128.45pt;width:95.8pt;height:355.15pt;rotation:-90;z-index:-251651072;visibility:visible;mso-wrap-style:square;mso-width-percent:0;mso-height-percent:0;mso-wrap-distance-left:9pt;mso-wrap-distance-top:9pt;mso-wrap-distance-right:9pt;mso-wrap-distance-bottom:9pt;mso-position-horizontal:left;mso-position-horizontal-relative:page;mso-position-vertical:absolute;mso-position-vertical-relative:margin;mso-width-percent:0;mso-height-percent:0;mso-width-relative:margin;mso-height-relative:margin;v-text-anchor:middle" o:gfxdata="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" fillcolor="#900">
                 <v:stroke startarrowwidth="narrow" startarrowlength="short" endarrowwidth="narrow" endarrowlength="short" joinstyle="round"/>
                 <v:textbox inset="2.53958mm,2.53958mm,2.53958mm,2.53958mm">
                   <w:txbxContent>
@@ -2564,15 +2538,15 @@
         <mc:AlternateContent>
           <mc:Choice Requires="wps">
             <w:drawing>
-              <wp:anchor distT="114300" distB="114300" distL="114300" distR="114300" simplePos="0" relativeHeight="251672576" behindDoc="1" locked="1" layoutInCell="1" hidden="0" allowOverlap="1" wp14:anchorId="2BD5CA0A" wp14:editId="3A975003">
+              <wp:anchor distT="114300" distB="114300" distL="114300" distR="114300" simplePos="0" relativeHeight="251672576" behindDoc="1" locked="1" layoutInCell="1" hidden="0" allowOverlap="1" wp14:anchorId="2BD5CA0A" wp14:editId="50CD09DB">
                 <wp:simplePos x="0" y="0"/>
                 <wp:positionH relativeFrom="page">
-                  <wp:align>left</wp:align>
+                  <wp:posOffset>1646555</wp:posOffset>
                 </wp:positionH>
                 <wp:positionV relativeFrom="margin">
-                  <wp:posOffset>2894965</wp:posOffset>
+                  <wp:posOffset>2341245</wp:posOffset>
                 </wp:positionV>
-                <wp:extent cx="1216800" cy="4510800"/>
+                <wp:extent cx="1216660" cy="4510405"/>
                 <wp:effectExtent l="0" t="8573" r="13018" b="13017"/>
                 <wp:wrapNone/>
                 <wp:docPr id="24" name="Flowchart: Off-page Connector 24"/>
@@ -2584,7 +2558,7 @@
                       <wps:spPr>
                         <a:xfrm rot="16200000">
                           <a:off x="0" y="0"/>
-                          <a:ext cx="1216800" cy="4510800"/>
+                          <a:ext cx="1216660" cy="4510405"/>
                         </a:xfrm>
                         <a:prstGeom prst="flowChartOffpageConnector">
                           <a:avLst/>
@@ -2629,7 +2603,7 @@
           </mc:Choice>
           <mc:Fallback>
             <w:pict>
-              <v:shape w14:anchorId="2BD5CA0A" id="Flowchart: Off-page Connector 24" o:spid="_x0000_s1040" type="#_x0000_t177" style="position:absolute;left:0;text-align:left;margin-left:0;margin-top:227.95pt;width:95.8pt;height:355.2pt;rotation:-90;z-index:-251643904;visibility:visible;mso-wrap-style:square;mso-width-percent:0;mso-height-percent:0;mso-wrap-distance-left:9pt;mso-wrap-distance-top:9pt;mso-wrap-distance-right:9pt;mso-wrap-distance-bottom:9pt;mso-position-horizontal:left;mso-position-horizontal-relative:page;mso-position-vertical:absolute;mso-position-vertical-relative:margin;mso-width-percent:0;mso-height-percent:0;mso-width-relative:margin;mso-height-relative:margin;v-text-anchor:middle" o:gfxdata="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" fillcolor="#900">
+              <v:shape w14:anchorId="2BD5CA0A" id="Flowchart: Off-page Connector 24" o:spid="_x0000_s1040" type="#_x0000_t177" style="position:absolute;left:0;text-align:left;margin-left:129.65pt;margin-top:184.35pt;width:95.8pt;height:355.15pt;rotation:-90;z-index:-251643904;visibility:visible;mso-wrap-style:square;mso-width-percent:0;mso-height-percent:0;mso-wrap-distance-left:9pt;mso-wrap-distance-top:9pt;mso-wrap-distance-right:9pt;mso-wrap-distance-bottom:9pt;mso-position-horizontal:absolute;mso-position-horizontal-relative:page;mso-position-vertical:absolute;mso-position-vertical-relative:margin;mso-width-percent:0;mso-height-percent:0;mso-width-relative:margin;mso-height-relative:margin;v-text-anchor:middle" o:gfxdata="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" fillcolor="#900">
                 <v:stroke startarrowwidth="narrow" startarrowlength="short" endarrowwidth="narrow" endarrowlength="short" joinstyle="round"/>
                 <v:textbox inset="2.53958mm,2.53958mm,2.53958mm,2.53958mm">
                   <w:txbxContent>
@@ -2759,33 +2733,6 @@
     </w:p>
     <w:p>
       <w:pPr>
-        <w:jc w:val="both"/>
-        <w:rPr>
-          <w:rFonts w:asciiTheme="majorBidi" w:eastAsia="Times New Roman" w:hAnsiTheme="majorBidi" w:cstheme="majorBidi"/>
-          <w:color w:val="0E101A"/>
-        </w:rPr>
-      </w:pPr>
-    </w:p>
-    <w:p>
-      <w:pPr>
-        <w:jc w:val="both"/>
-        <w:rPr>
-          <w:rFonts w:asciiTheme="majorBidi" w:eastAsia="Times New Roman" w:hAnsiTheme="majorBidi" w:cstheme="majorBidi"/>
-          <w:color w:val="0E101A"/>
-        </w:rPr>
-      </w:pPr>
-    </w:p>
-    <w:p>
-      <w:pPr>
-        <w:jc w:val="both"/>
-        <w:rPr>
-          <w:rFonts w:asciiTheme="majorBidi" w:eastAsia="Times New Roman" w:hAnsiTheme="majorBidi" w:cstheme="majorBidi"/>
-          <w:color w:val="0E101A"/>
-        </w:rPr>
-      </w:pPr>
-    </w:p>
-    <w:p>
-      <w:pPr>
         <w:pStyle w:val="Heading1"/>
         <w:numPr>
           <w:ilvl w:val="0"/>
@@ -2804,36 +2751,25 @@
           <w:b/>
           <w:color w:val="F3F3F3"/>
         </w:rPr>
-        <w:t>Non-functional</w:t>
-      </w:r>
-      <w:r>
-        <w:rPr>
-          <w:rFonts w:asciiTheme="majorBidi" w:eastAsia="Times New Roman" w:hAnsiTheme="majorBidi" w:cstheme="majorBidi"/>
-          <w:b/>
-          <w:color w:val="F3F3F3"/>
-        </w:rPr>
-        <w:t xml:space="preserve"> Requirements</w:t>
+        <w:t>Non-functional Requirements</w:t>
       </w:r>
       <w:bookmarkEnd w:id="1"/>
     </w:p>
     <w:p>
       <w:pPr>
-        <w:rPr>
-          <w:rFonts w:asciiTheme="majorBidi" w:eastAsia="Times New Roman" w:hAnsiTheme="majorBidi" w:cstheme="majorBidi"/>
-        </w:rPr>
-      </w:pPr>
-    </w:p>
-    <w:p>
-      <w:pPr>
-        <w:rPr>
-          <w:rFonts w:asciiTheme="majorBidi" w:eastAsia="Times New Roman" w:hAnsiTheme="majorBidi" w:cstheme="majorBidi"/>
-        </w:rPr>
-      </w:pPr>
-    </w:p>
-    <w:p>
-      <w:pPr>
-        <w:rPr>
-          <w:rFonts w:asciiTheme="majorBidi" w:eastAsia="Times New Roman" w:hAnsiTheme="majorBidi" w:cstheme="majorBidi"/>
+        <w:jc w:val="both"/>
+        <w:rPr>
+          <w:rFonts w:asciiTheme="majorBidi" w:eastAsia="Times New Roman" w:hAnsiTheme="majorBidi" w:cstheme="majorBidi"/>
+          <w:color w:val="0E101A"/>
+        </w:rPr>
+      </w:pPr>
+    </w:p>
+    <w:p>
+      <w:pPr>
+        <w:jc w:val="both"/>
+        <w:rPr>
+          <w:rFonts w:asciiTheme="majorBidi" w:eastAsia="Times New Roman" w:hAnsiTheme="majorBidi" w:cstheme="majorBidi"/>
+          <w:color w:val="0E101A"/>
         </w:rPr>
       </w:pPr>
     </w:p>
@@ -2899,7 +2835,7 @@
           <w:sz w:val="24"/>
           <w:szCs w:val="24"/>
         </w:rPr>
-        <w:t>Be available 24/7.</w:t>
+        <w:t>Be available 24/7, anytime when users needed.</w:t>
       </w:r>
     </w:p>
     <w:p>
@@ -2922,7 +2858,19 @@
           <w:sz w:val="24"/>
           <w:szCs w:val="24"/>
         </w:rPr>
-        <w:t>Be intuitive to use.</w:t>
+        <w:t>Be intuitive to use</w:t>
+      </w:r>
+      <w:r>
+        <w:t xml:space="preserve">, </w:t>
+      </w:r>
+      <w:r>
+        <w:rPr>
+          <w:rFonts w:asciiTheme="majorBidi" w:eastAsia="Times New Roman" w:hAnsiTheme="majorBidi" w:cstheme="majorBidi"/>
+          <w:color w:val="0E101A"/>
+          <w:sz w:val="24"/>
+          <w:szCs w:val="24"/>
+        </w:rPr>
+        <w:t>and user-friendly.</w:t>
       </w:r>
     </w:p>
     <w:p>
@@ -2964,11 +2912,10 @@
       <w:r>
         <w:rPr>
           <w:rFonts w:asciiTheme="majorBidi" w:eastAsia="Times New Roman" w:hAnsiTheme="majorBidi" w:cstheme="majorBidi"/>
-          <w:color w:val="0E101A"/>
-          <w:sz w:val="24"/>
-          <w:szCs w:val="24"/>
-        </w:rPr>
-        <w:t>Perform effectively in different environments.</w:t>
+          <w:sz w:val="24"/>
+          <w:szCs w:val="24"/>
+        </w:rPr>
+        <w:t>Be handle multiple requests.</w:t>
       </w:r>
     </w:p>
     <w:p>
@@ -2987,11 +2934,10 @@
       <w:r>
         <w:rPr>
           <w:rFonts w:asciiTheme="majorBidi" w:eastAsia="Times New Roman" w:hAnsiTheme="majorBidi" w:cstheme="majorBidi"/>
-          <w:color w:val="0E101A"/>
-          <w:sz w:val="24"/>
-          <w:szCs w:val="24"/>
-        </w:rPr>
-        <w:t xml:space="preserve">Operate responsively in a timely manner. </w:t>
+          <w:sz w:val="24"/>
+          <w:szCs w:val="24"/>
+        </w:rPr>
+        <w:t>Secure users' privacy.</w:t>
       </w:r>
     </w:p>
     <w:p>
@@ -3010,6 +2956,104 @@
       <w:r>
         <w:rPr>
           <w:rFonts w:asciiTheme="majorBidi" w:eastAsia="Times New Roman" w:hAnsiTheme="majorBidi" w:cstheme="majorBidi"/>
+          <w:sz w:val="24"/>
+          <w:szCs w:val="24"/>
+        </w:rPr>
+        <w:t>Be able to run locally without the internet needed.</w:t>
+      </w:r>
+    </w:p>
+    <w:p>
+      <w:pPr>
+        <w:numPr>
+          <w:ilvl w:val="0"/>
+          <w:numId w:val="7"/>
+        </w:numPr>
+        <w:jc w:val="both"/>
+        <w:rPr>
+          <w:rFonts w:asciiTheme="majorBidi" w:eastAsia="Times New Roman" w:hAnsiTheme="majorBidi" w:cstheme="majorBidi"/>
+          <w:sz w:val="24"/>
+          <w:szCs w:val="24"/>
+        </w:rPr>
+      </w:pPr>
+      <w:r>
+        <w:rPr>
+          <w:rFonts w:asciiTheme="majorBidi" w:eastAsia="Times New Roman" w:hAnsiTheme="majorBidi" w:cstheme="majorBidi"/>
+          <w:color w:val="0E101A"/>
+          <w:sz w:val="24"/>
+          <w:szCs w:val="24"/>
+        </w:rPr>
+        <w:t>Perform effectively in different environments.</w:t>
+      </w:r>
+    </w:p>
+    <w:p>
+      <w:pPr>
+        <w:numPr>
+          <w:ilvl w:val="0"/>
+          <w:numId w:val="7"/>
+        </w:numPr>
+        <w:jc w:val="both"/>
+        <w:rPr>
+          <w:rFonts w:asciiTheme="majorBidi" w:eastAsia="Times New Roman" w:hAnsiTheme="majorBidi" w:cstheme="majorBidi"/>
+          <w:sz w:val="24"/>
+          <w:szCs w:val="24"/>
+        </w:rPr>
+      </w:pPr>
+      <w:r>
+        <w:rPr>
+          <w:rFonts w:asciiTheme="majorBidi" w:eastAsia="Times New Roman" w:hAnsiTheme="majorBidi" w:cstheme="majorBidi"/>
+          <w:color w:val="0E101A"/>
+          <w:sz w:val="24"/>
+          <w:szCs w:val="24"/>
+        </w:rPr>
+        <w:t xml:space="preserve">Operate responsively in a timely manner. </w:t>
+      </w:r>
+    </w:p>
+    <w:p>
+      <w:pPr>
+        <w:numPr>
+          <w:ilvl w:val="0"/>
+          <w:numId w:val="7"/>
+        </w:numPr>
+        <w:jc w:val="both"/>
+        <w:rPr>
+          <w:rFonts w:asciiTheme="majorBidi" w:eastAsia="Times New Roman" w:hAnsiTheme="majorBidi" w:cstheme="majorBidi"/>
+          <w:sz w:val="24"/>
+          <w:szCs w:val="24"/>
+        </w:rPr>
+      </w:pPr>
+      <w:r>
+        <w:rPr>
+          <w:rFonts w:asciiTheme="majorBidi" w:eastAsia="Times New Roman" w:hAnsiTheme="majorBidi" w:cstheme="majorBidi"/>
+          <w:sz w:val="24"/>
+          <w:szCs w:val="24"/>
+        </w:rPr>
+        <w:t>Operate smoothly without freeze window</w:t>
+      </w:r>
+      <w:r>
+        <w:rPr>
+          <w:rFonts w:asciiTheme="majorBidi" w:eastAsia="Times New Roman" w:hAnsiTheme="majorBidi" w:cstheme="majorBidi"/>
+          <w:sz w:val="24"/>
+          <w:szCs w:val="24"/>
+        </w:rPr>
+        <w:t>.</w:t>
+      </w:r>
+    </w:p>
+    <w:p>
+      <w:pPr>
+        <w:numPr>
+          <w:ilvl w:val="0"/>
+          <w:numId w:val="7"/>
+        </w:numPr>
+        <w:jc w:val="both"/>
+        <w:rPr>
+          <w:rFonts w:asciiTheme="majorBidi" w:eastAsia="Times New Roman" w:hAnsiTheme="majorBidi" w:cstheme="majorBidi"/>
+          <w:sz w:val="24"/>
+          <w:szCs w:val="24"/>
+        </w:rPr>
+      </w:pPr>
+      <w:r>
+        <w:rPr>
+          <w:rFonts w:asciiTheme="majorBidi" w:eastAsia="Times New Roman" w:hAnsiTheme="majorBidi" w:cstheme="majorBidi"/>
           <w:color w:val="0E101A"/>
           <w:sz w:val="24"/>
           <w:szCs w:val="24"/>
@@ -3070,7 +3114,6 @@
           <w:rFonts w:ascii="Times New Roman" w:eastAsia="Times New Roman" w:hAnsi="Times New Roman" w:cs="Times New Roman"/>
           <w:noProof/>
         </w:rPr>
-        <w:lastRenderedPageBreak/>
         <mc:AlternateContent>
           <mc:Choice Requires="wps">
             <w:drawing>
@@ -3139,7 +3182,7 @@
           </mc:Choice>
           <mc:Fallback>
             <w:pict>
-              <v:shape w14:anchorId="2D4C6963" id="Flowchart: Off-page Connector 27" o:spid="_x0000_s1041" type="#_x0000_t177" style="position:absolute;margin-left:0;margin-top:-128.15pt;width:95.8pt;height:355.15pt;rotation:-90;z-index:-251641856;visibility:visible;mso-wrap-style:square;mso-width-percent:0;mso-height-percent:0;mso-wrap-distance-left:9pt;mso-wrap-distance-top:9pt;mso-wrap-distance-right:9pt;mso-wrap-distance-bottom:9pt;mso-position-horizontal:left;mso-position-horizontal-relative:page;mso-position-vertical:absolute;mso-position-vertical-relative:margin;mso-width-percent:0;mso-height-percent:0;mso-width-relative:margin;mso-height-relative:margin;v-text-anchor:middle" o:gfxdata="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" fillcolor="#900">
+              <v:shape w14:anchorId="2D4C6963" id="Flowchart: Off-page Connector 27" o:spid="_x0000_s1041" type="#_x0000_t177" style="position:absolute;margin-left:0;margin-top:-128.15pt;width:95.8pt;height:355.15pt;rotation:-90;z-index:-251641856;visibility:visible;mso-wrap-style:square;mso-width-percent:0;mso-height-percent:0;mso-wrap-distance-left:9pt;mso-wrap-distance-top:9pt;mso-wrap-distance-right:9pt;mso-wrap-distance-bottom:9pt;mso-position-horizontal:left;mso-position-horizontal-relative:page;mso-position-vertical:absolute;mso-position-vertical-relative:margin;mso-width-percent:0;mso-height-percent:0;mso-width-relative:margin;mso-height-relative:margin;v-text-anchor:middle" o:gfxdata="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" fillcolor="#900">
                 <v:stroke startarrowwidth="narrow" startarrowlength="short" endarrowwidth="narrow" endarrowlength="short" joinstyle="round"/>
                 <v:textbox inset="2.53958mm,2.53958mm,2.53958mm,2.53958mm">
                   <w:txbxContent>
@@ -3181,13 +3224,6 @@
         <w:t>User Stories</w:t>
       </w:r>
       <w:bookmarkEnd w:id="2"/>
-    </w:p>
-    <w:p>
-      <w:pPr>
-        <w:rPr>
-          <w:rFonts w:asciiTheme="majorBidi" w:eastAsia="Times New Roman" w:hAnsiTheme="majorBidi" w:cstheme="majorBidi"/>
-        </w:rPr>
-      </w:pPr>
     </w:p>
     <w:p>
       <w:pPr>
@@ -3344,7 +3380,7 @@
           </mc:Choice>
           <mc:Fallback>
             <w:pict>
-              <v:shape w14:anchorId="2100226E" id="Flowchart: Off-page Connector 28" o:spid="_x0000_s1042" type="#_x0000_t177" style="position:absolute;left:0;text-align:left;margin-left:124.25pt;margin-top:149.7pt;width:95.8pt;height:355.15pt;rotation:-90;z-index:-251639808;visibility:visible;mso-wrap-style:square;mso-width-percent:0;mso-height-percent:0;mso-wrap-distance-left:9pt;mso-wrap-distance-top:9pt;mso-wrap-distance-right:9pt;mso-wrap-distance-bottom:9pt;mso-position-horizontal:absolute;mso-position-horizontal-relative:page;mso-position-vertical:absolute;mso-position-vertical-relative:margin;mso-width-percent:0;mso-height-percent:0;mso-width-relative:margin;mso-height-relative:margin;v-text-anchor:middle" o:gfxdata="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" fillcolor="#900">
+              <v:shape w14:anchorId="2100226E" id="Flowchart: Off-page Connector 28" o:spid="_x0000_s1042" type="#_x0000_t177" style="position:absolute;left:0;text-align:left;margin-left:124.25pt;margin-top:149.7pt;width:95.8pt;height:355.15pt;rotation:-90;z-index:-251639808;visibility:visible;mso-wrap-style:square;mso-width-percent:0;mso-height-percent:0;mso-wrap-distance-left:9pt;mso-wrap-distance-top:9pt;mso-wrap-distance-right:9pt;mso-wrap-distance-bottom:9pt;mso-position-horizontal:absolute;mso-position-horizontal-relative:page;mso-position-vertical:absolute;mso-position-vertical-relative:margin;mso-width-percent:0;mso-height-percent:0;mso-width-relative:margin;mso-height-relative:margin;v-text-anchor:middle" o:gfxdata="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" fillcolor="#900">
                 <v:stroke startarrowwidth="narrow" startarrowlength="short" endarrowwidth="narrow" endarrowlength="short" joinstyle="round"/>
                 <v:textbox inset="2.53958mm,2.53958mm,2.53958mm,2.53958mm">
                   <w:txbxContent>
@@ -4608,7 +4644,7 @@
           </mc:Choice>
           <mc:Fallback>
             <w:pict>
-              <v:shape w14:anchorId="568C606C" id="Flowchart: Off-page Connector 29" o:spid="_x0000_s1043" type="#_x0000_t177" style="position:absolute;margin-left:0;margin-top:-128.3pt;width:95.8pt;height:355.15pt;rotation:-90;z-index:-251637760;visibility:visible;mso-wrap-style:square;mso-width-percent:0;mso-height-percent:0;mso-wrap-distance-left:9pt;mso-wrap-distance-top:9pt;mso-wrap-distance-right:9pt;mso-wrap-distance-bottom:9pt;mso-position-horizontal:left;mso-position-horizontal-relative:page;mso-position-vertical:absolute;mso-position-vertical-relative:margin;mso-width-percent:0;mso-height-percent:0;mso-width-relative:margin;mso-height-relative:margin;v-text-anchor:middle" o:gfxdata="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" fillcolor="#900">
+              <v:shape w14:anchorId="568C606C" id="Flowchart: Off-page Connector 29" o:spid="_x0000_s1043" type="#_x0000_t177" style="position:absolute;margin-left:0;margin-top:-128.3pt;width:95.8pt;height:355.15pt;rotation:-90;z-index:-251637760;visibility:visible;mso-wrap-style:square;mso-width-percent:0;mso-height-percent:0;mso-wrap-distance-left:9pt;mso-wrap-distance-top:9pt;mso-wrap-distance-right:9pt;mso-wrap-distance-bottom:9pt;mso-position-horizontal:left;mso-position-horizontal-relative:page;mso-position-vertical:absolute;mso-position-vertical-relative:margin;mso-width-percent:0;mso-height-percent:0;mso-width-relative:margin;mso-height-relative:margin;v-text-anchor:middle" o:gfxdata="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" fillcolor="#900">
                 <v:stroke startarrowwidth="narrow" startarrowlength="short" endarrowwidth="narrow" endarrowlength="short" joinstyle="round"/>
                 <v:textbox inset="2.53958mm,2.53958mm,2.53958mm,2.53958mm">
                   <w:txbxContent>
@@ -4922,7 +4958,7 @@
           </mc:Choice>
           <mc:Fallback>
             <w:pict>
-              <v:shape w14:anchorId="735B5852" id="Text Box 16" o:spid="_x0000_s1044" type="#_x0000_t202" style="position:absolute;left:0;text-align:left;margin-left:2in;margin-top:987.7pt;width:208.25pt;height:175.95pt;z-index:251670528;visibility:visible;mso-wrap-style:square;mso-wrap-distance-left:9pt;mso-wrap-distance-top:9pt;mso-wrap-distance-right:9pt;mso-wrap-distance-bottom:9pt;mso-position-horizontal:absolute;mso-position-horizontal-relative:page;mso-position-vertical:absolute;mso-position-vertical-relative:page;v-text-anchor:top" o:gfxdata="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" filled="f" stroked="f">
+              <v:shape w14:anchorId="735B5852" id="Text Box 16" o:spid="_x0000_s1044" type="#_x0000_t202" style="position:absolute;left:0;text-align:left;margin-left:2in;margin-top:987.7pt;width:208.25pt;height:175.95pt;z-index:251670528;visibility:visible;mso-wrap-style:square;mso-wrap-distance-left:9pt;mso-wrap-distance-top:9pt;mso-wrap-distance-right:9pt;mso-wrap-distance-bottom:9pt;mso-position-horizontal:absolute;mso-position-horizontal-relative:page;mso-position-vertical:absolute;mso-position-vertical-relative:page;v-text-anchor:top" o:gfxdata="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" filled="f" stroked="f">
                 <v:textbox style="mso-fit-shape-to-text:t" inset="2.53958mm,2.53958mm,2.53958mm,2.53958mm">
                   <w:txbxContent>
                     <w:p>
@@ -6841,6 +6877,17 @@
       <w:u w:val="single"/>
     </w:rPr>
   </w:style>
+  <w:style w:type="paragraph" w:styleId="ListParagraph">
+    <w:name w:val="List Paragraph"/>
+    <w:basedOn w:val="Normal"/>
+    <w:uiPriority w:val="34"/>
+    <w:qFormat/>
+    <w:rsid w:val="0025437B"/>
+    <w:pPr>
+      <w:ind w:left="720"/>
+      <w:contextualSpacing/>
+    </w:pPr>
+  </w:style>
 </w:styles>
 </file>
 

</xml_diff>